<commit_message>
Add placeholder for blackjack.html
</commit_message>
<xml_diff>
--- a/docs/Software Development Plan.docx
+++ b/docs/Software Development Plan.docx
@@ -4,134 +4,407 @@
   <w:body>
     <w:p>
       <w:r>
-        <w:rPr>
-          <w:rFonts w:ascii="Segoe UI Symbol" w:hAnsi="Segoe UI Symbol" w:cs="Segoe UI Symbol"/>
-        </w:rPr>
-        <w:t>➢</w:t>
-      </w:r>
-      <w:r>
-        <w:t xml:space="preserve"> Project Title</w:t>
-      </w:r>
-      <w:r>
-        <w:br/>
-      </w:r>
-      <w:r>
-        <w:rPr>
-          <w:rFonts w:ascii="Segoe UI Symbol" w:hAnsi="Segoe UI Symbol" w:cs="Segoe UI Symbol"/>
-        </w:rPr>
-        <w:t>➢</w:t>
-      </w:r>
-      <w:r>
-        <w:t xml:space="preserve"> Project Description</w:t>
-      </w:r>
-      <w:r>
-        <w:br/>
-      </w:r>
-      <w:r>
-        <w:rPr>
-          <w:rFonts w:ascii="Segoe UI Symbol" w:hAnsi="Segoe UI Symbol" w:cs="Segoe UI Symbol"/>
-        </w:rPr>
-        <w:t>➢</w:t>
-      </w:r>
-      <w:r>
-        <w:t xml:space="preserve"> Problem to be solved</w:t>
-      </w:r>
-      <w:r>
-        <w:br/>
-      </w:r>
-      <w:r>
-        <w:rPr>
-          <w:rFonts w:ascii="Segoe UI Symbol" w:hAnsi="Segoe UI Symbol" w:cs="Segoe UI Symbol"/>
-        </w:rPr>
-        <w:t>➢</w:t>
-      </w:r>
-      <w:r>
-        <w:t xml:space="preserve"> Software functionality being developed (identify primary functions,</w:t>
-      </w:r>
-      <w:r>
-        <w:br/>
-        <w:t>languages and compilers)</w:t>
-      </w:r>
-      <w:r>
-        <w:br/>
-      </w:r>
-      <w:r>
-        <w:rPr>
-          <w:rFonts w:ascii="Segoe UI Symbol" w:hAnsi="Segoe UI Symbol" w:cs="Segoe UI Symbol"/>
-        </w:rPr>
-        <w:t>➢</w:t>
-      </w:r>
-      <w:r>
-        <w:t xml:space="preserve"> Configuration Management (order of development of primary functions)</w:t>
-      </w:r>
-      <w:r>
-        <w:br/>
-      </w:r>
-      <w:r>
-        <w:rPr>
-          <w:rFonts w:ascii="Segoe UI Symbol" w:hAnsi="Segoe UI Symbol" w:cs="Segoe UI Symbol"/>
-        </w:rPr>
-        <w:t>➢</w:t>
-      </w:r>
-      <w:r>
-        <w:t xml:space="preserve"> Risk Management (initial concerns)</w:t>
-      </w:r>
-      <w:r>
-        <w:br/>
-      </w:r>
-      <w:r>
-        <w:rPr>
-          <w:rFonts w:ascii="Segoe UI Symbol" w:hAnsi="Segoe UI Symbol" w:cs="Segoe UI Symbol"/>
-        </w:rPr>
-        <w:t>➢</w:t>
-      </w:r>
-      <w:r>
-        <w:t xml:space="preserve"> Schedule (planned, initial)</w:t>
-      </w:r>
-      <w:r>
-        <w:br/>
-      </w:r>
-      <w:r>
-        <w:rPr>
-          <w:rFonts w:ascii="Segoe UI Symbol" w:hAnsi="Segoe UI Symbol" w:cs="Segoe UI Symbol"/>
-        </w:rPr>
-        <w:t>➢</w:t>
-      </w:r>
-      <w:r>
-        <w:t xml:space="preserve"> Engineering planned approach (agile, scrum, plan-driven, test-driven;</w:t>
+        <w:t>Software Development Plan</w:t>
+      </w:r>
+    </w:p>
+    <w:p>
+      <w:r>
+        <w:t>CS 3300-002 Spring 2025</w:t>
+      </w:r>
+    </w:p>
+    <w:p>
+      <w:r>
+        <w:t>Jack Dodge, West Manison, George Morales, Sebastian Sanchez</w:t>
+      </w:r>
+    </w:p>
+    <w:p/>
+    <w:p>
+      <w:r>
+        <w:t xml:space="preserve">Project Title: </w:t>
+      </w:r>
+    </w:p>
+    <w:p>
+      <w:pPr>
+        <w:ind w:firstLine="720"/>
+      </w:pPr>
+      <w:r>
+        <w:t>John Doe Portfolio</w:t>
+      </w:r>
+    </w:p>
+    <w:p>
+      <w:r>
+        <w:t xml:space="preserve">Project Description: </w:t>
+      </w:r>
+    </w:p>
+    <w:p>
+      <w:pPr>
+        <w:ind w:firstLine="720"/>
+      </w:pPr>
+      <w:r>
+        <w:t xml:space="preserve">A fully functional website portfolio that demonstrates a clear ability to create and showcase a collection of projects. The website should be easy to use and should allow the user to feel confident in John Doe’s software engineering capabilities. The website will also contain links to faux social media websites and contact pages, to simulate what a true software engineer portfolio could look like. </w:t>
+      </w:r>
+    </w:p>
+    <w:p>
+      <w:r>
+        <w:t xml:space="preserve">Problem to be Solved: </w:t>
+      </w:r>
+    </w:p>
+    <w:p>
+      <w:pPr>
+        <w:ind w:firstLine="720"/>
+      </w:pPr>
+      <w:r>
+        <w:t xml:space="preserve">We wanted to answer the question: how do you stand out in a growing and competitive job market? Our answer was a customized website portfolio that </w:t>
+      </w:r>
+      <w:proofErr w:type="gramStart"/>
+      <w:r>
+        <w:t>showcases</w:t>
+      </w:r>
+      <w:proofErr w:type="gramEnd"/>
+      <w:r>
+        <w:t xml:space="preserve"> skills and interests in a ‘marketable’ way. </w:t>
+      </w:r>
+    </w:p>
+    <w:p>
+      <w:r>
+        <w:t>Software functionality being developed:</w:t>
+      </w:r>
+    </w:p>
+    <w:p>
+      <w:pPr>
+        <w:pStyle w:val="ListParagraph"/>
+        <w:numPr>
+          <w:ilvl w:val="0"/>
+          <w:numId w:val="1"/>
+        </w:numPr>
+      </w:pPr>
+      <w:r>
+        <w:t>Primary functions:</w:t>
+      </w:r>
+    </w:p>
+    <w:p>
+      <w:pPr>
+        <w:pStyle w:val="ListParagraph"/>
+        <w:numPr>
+          <w:ilvl w:val="1"/>
+          <w:numId w:val="1"/>
+        </w:numPr>
+      </w:pPr>
+      <w:r>
+        <w:t>Website open to anyone</w:t>
+      </w:r>
+    </w:p>
+    <w:p>
+      <w:pPr>
+        <w:pStyle w:val="ListParagraph"/>
+        <w:numPr>
+          <w:ilvl w:val="1"/>
+          <w:numId w:val="1"/>
+        </w:numPr>
+      </w:pPr>
+      <w:r>
+        <w:t>Four functional games/programs (blackjack, encryption/decryption, snake, and tic-tac-toe)</w:t>
+      </w:r>
+    </w:p>
+    <w:p>
+      <w:pPr>
+        <w:pStyle w:val="ListParagraph"/>
+        <w:numPr>
+          <w:ilvl w:val="1"/>
+          <w:numId w:val="1"/>
+        </w:numPr>
+      </w:pPr>
+      <w:r>
+        <w:t>Links to social media websites</w:t>
+      </w:r>
+    </w:p>
+    <w:p>
+      <w:pPr>
+        <w:pStyle w:val="ListParagraph"/>
+        <w:numPr>
+          <w:ilvl w:val="1"/>
+          <w:numId w:val="1"/>
+        </w:numPr>
+      </w:pPr>
+      <w:r>
+        <w:t>Functional contact forms</w:t>
+      </w:r>
+    </w:p>
+    <w:p>
+      <w:pPr>
+        <w:pStyle w:val="ListParagraph"/>
+        <w:numPr>
+          <w:ilvl w:val="0"/>
+          <w:numId w:val="1"/>
+        </w:numPr>
+      </w:pPr>
+      <w:r>
+        <w:t>Languages</w:t>
+      </w:r>
+    </w:p>
+    <w:p>
+      <w:pPr>
+        <w:pStyle w:val="ListParagraph"/>
+        <w:numPr>
+          <w:ilvl w:val="1"/>
+          <w:numId w:val="1"/>
+        </w:numPr>
+      </w:pPr>
+      <w:r>
+        <w:t>HTML</w:t>
+      </w:r>
+    </w:p>
+    <w:p>
+      <w:pPr>
+        <w:pStyle w:val="ListParagraph"/>
+        <w:numPr>
+          <w:ilvl w:val="1"/>
+          <w:numId w:val="1"/>
+        </w:numPr>
+      </w:pPr>
+      <w:r>
+        <w:t>CSS</w:t>
+      </w:r>
+    </w:p>
+    <w:p>
+      <w:pPr>
+        <w:pStyle w:val="ListParagraph"/>
+        <w:numPr>
+          <w:ilvl w:val="1"/>
+          <w:numId w:val="1"/>
+        </w:numPr>
+      </w:pPr>
+      <w:r>
+        <w:t>JavaScript</w:t>
+      </w:r>
+    </w:p>
+    <w:p>
+      <w:pPr>
+        <w:pStyle w:val="ListParagraph"/>
+        <w:numPr>
+          <w:ilvl w:val="1"/>
+          <w:numId w:val="1"/>
+        </w:numPr>
+      </w:pPr>
+      <w:r>
+        <w:t>Python (if the above three languages are not extensive enough)</w:t>
+      </w:r>
+    </w:p>
+    <w:p>
+      <w:pPr>
+        <w:pStyle w:val="ListParagraph"/>
+        <w:numPr>
+          <w:ilvl w:val="0"/>
+          <w:numId w:val="1"/>
+        </w:numPr>
+      </w:pPr>
+      <w:r>
+        <w:t>Compilers</w:t>
+      </w:r>
+    </w:p>
+    <w:p>
+      <w:pPr>
+        <w:pStyle w:val="ListParagraph"/>
+        <w:numPr>
+          <w:ilvl w:val="1"/>
+          <w:numId w:val="1"/>
+        </w:numPr>
+      </w:pPr>
+      <w:r>
+        <w:t>N/A</w:t>
+      </w:r>
+    </w:p>
+    <w:p>
+      <w:r>
+        <w:t xml:space="preserve">Configuration Management: </w:t>
+      </w:r>
+    </w:p>
+    <w:p>
+      <w:pPr>
+        <w:ind w:firstLine="360"/>
+      </w:pPr>
+      <w:r>
+        <w:lastRenderedPageBreak/>
+        <w:t>This will be managed by our software requirements and timeline sheet, allowing us to understand what components of the project are required to accomplish the necessary goals. Our prioritization of the primary functions looks like:</w:t>
+      </w:r>
+    </w:p>
+    <w:p>
+      <w:pPr>
+        <w:pStyle w:val="ListParagraph"/>
+        <w:numPr>
+          <w:ilvl w:val="0"/>
+          <w:numId w:val="3"/>
+        </w:numPr>
+      </w:pPr>
+      <w:r>
+        <w:t>Get a website up and running</w:t>
+      </w:r>
+    </w:p>
+    <w:p>
+      <w:pPr>
+        <w:pStyle w:val="ListParagraph"/>
+        <w:numPr>
+          <w:ilvl w:val="0"/>
+          <w:numId w:val="3"/>
+        </w:numPr>
+      </w:pPr>
+      <w:r>
+        <w:t>Build and test functional games/programs</w:t>
+      </w:r>
+    </w:p>
+    <w:p>
+      <w:pPr>
+        <w:pStyle w:val="ListParagraph"/>
+        <w:numPr>
+          <w:ilvl w:val="0"/>
+          <w:numId w:val="3"/>
+        </w:numPr>
+      </w:pPr>
+      <w:r>
+        <w:t>Implement those into the functional website and test further</w:t>
+      </w:r>
+    </w:p>
+    <w:p>
+      <w:pPr>
+        <w:pStyle w:val="ListParagraph"/>
+        <w:numPr>
+          <w:ilvl w:val="0"/>
+          <w:numId w:val="3"/>
+        </w:numPr>
+      </w:pPr>
+      <w:r>
+        <w:t>Finalize style and minor bugs at the end</w:t>
+      </w:r>
+    </w:p>
+    <w:p>
+      <w:r>
+        <w:t xml:space="preserve">Risk Management: </w:t>
+      </w:r>
+    </w:p>
+    <w:p>
+      <w:pPr>
+        <w:ind w:firstLine="720"/>
+      </w:pPr>
+      <w:r>
+        <w:t xml:space="preserve">Our major initial risks are time management and scope creep. </w:t>
+      </w:r>
+    </w:p>
+    <w:p>
+      <w:r>
+        <w:t xml:space="preserve">Schedule: This is the rough schedule for our project. The ‘halfway’ point that we’re using is the week after spring break. Depending on how that </w:t>
+      </w:r>
+      <w:proofErr w:type="spellStart"/>
+      <w:r>
+        <w:t>week ends</w:t>
+      </w:r>
+      <w:proofErr w:type="spellEnd"/>
+      <w:r>
+        <w:t>, we will check in on each other’s progress and address any possible stretch goals we could make.</w:t>
+      </w:r>
+    </w:p>
+    <w:p>
+      <w:r>
+        <w:t xml:space="preserve">Engineering Planned Approach </w:t>
+      </w:r>
+      <w:r>
+        <w:t>(agile, scrum, plan-driven, test-driven;</w:t>
       </w:r>
       <w:r>
         <w:br/>
         <w:t>architecture, design, modelling; engineering tools)</w:t>
       </w:r>
       <w:r>
-        <w:br/>
-      </w:r>
-      <w:r>
-        <w:rPr>
-          <w:rFonts w:ascii="Segoe UI Symbol" w:hAnsi="Segoe UI Symbol" w:cs="Segoe UI Symbol"/>
-        </w:rPr>
-        <w:t>➢</w:t>
-      </w:r>
-      <w:r>
-        <w:t xml:space="preserve"> Planned Completion (Definition of Done, Licensing)</w:t>
-      </w:r>
-      <w:r>
-        <w:br/>
-      </w:r>
-      <w:r>
-        <w:rPr>
-          <w:rFonts w:ascii="Segoe UI Symbol" w:hAnsi="Segoe UI Symbol" w:cs="Segoe UI Symbol"/>
-        </w:rPr>
-        <w:t>➢</w:t>
-      </w:r>
-      <w:r>
-        <w:t xml:space="preserve"> Team members and responsibilities (in alphabetical order by last name)</w:t>
+        <w:t>:</w:t>
+      </w:r>
+    </w:p>
+    <w:p>
+      <w:pPr>
+        <w:ind w:firstLine="720"/>
+      </w:pPr>
+      <w:r>
+        <w:t xml:space="preserve"> We are planning to use a test-driven model.</w:t>
+      </w:r>
+    </w:p>
+    <w:p>
+      <w:r>
+        <w:t>Team Members and our responsibilities:</w:t>
+      </w:r>
+    </w:p>
+    <w:p>
+      <w:r>
+        <w:tab/>
+        <w:t>Jack Dodge:</w:t>
+      </w:r>
+    </w:p>
+    <w:p>
+      <w:pPr>
+        <w:pStyle w:val="ListParagraph"/>
+        <w:numPr>
+          <w:ilvl w:val="0"/>
+          <w:numId w:val="11"/>
+        </w:numPr>
+      </w:pPr>
+    </w:p>
+    <w:p>
+      <w:pPr>
+        <w:ind w:firstLine="720"/>
+      </w:pPr>
+      <w:r>
+        <w:t>West Manison:</w:t>
+      </w:r>
+    </w:p>
+    <w:p>
+      <w:pPr>
+        <w:pStyle w:val="ListParagraph"/>
+        <w:numPr>
+          <w:ilvl w:val="0"/>
+          <w:numId w:val="10"/>
+        </w:numPr>
+      </w:pPr>
+    </w:p>
+    <w:p>
+      <w:pPr>
+        <w:ind w:firstLine="720"/>
+      </w:pPr>
+      <w:r>
+        <w:t xml:space="preserve">George Morales: </w:t>
+      </w:r>
+    </w:p>
+    <w:p>
+      <w:pPr>
+        <w:pStyle w:val="ListParagraph"/>
+        <w:numPr>
+          <w:ilvl w:val="0"/>
+          <w:numId w:val="9"/>
+        </w:numPr>
+      </w:pPr>
+    </w:p>
+    <w:p>
+      <w:pPr>
+        <w:ind w:firstLine="720"/>
+      </w:pPr>
+      <w:r>
+        <w:t>Sebastian Sanchez:</w:t>
+      </w:r>
+    </w:p>
+    <w:p>
+      <w:pPr>
+        <w:pStyle w:val="ListParagraph"/>
+        <w:numPr>
+          <w:ilvl w:val="0"/>
+          <w:numId w:val="8"/>
+        </w:numPr>
+      </w:pPr>
+      <w:r>
+        <w:t xml:space="preserve"> </w:t>
       </w:r>
     </w:p>
     <w:p/>
-    <w:p/>
-    <w:p/>
+    <w:p>
+      <w:pPr>
+        <w:ind w:firstLine="720"/>
+      </w:pPr>
+    </w:p>
     <w:sectPr>
       <w:pgSz w:w="12240" w:h="15840"/>
       <w:pgMar w:top="1440" w:right="1440" w:bottom="1440" w:left="1440" w:header="720" w:footer="720" w:gutter="0"/>
@@ -140,6 +413,1215 @@
     </w:sectPr>
   </w:body>
 </w:document>
+</file>
+
+<file path=word/numbering.xml><?xml version="1.0" encoding="utf-8"?>
+<w:numbering xmlns:wpc="http://schemas.microsoft.com/office/word/2010/wordprocessingCanvas" xmlns:cx="http://schemas.microsoft.com/office/drawing/2014/chartex" xmlns:cx1="http://schemas.microsoft.com/office/drawing/2015/9/8/chartex" xmlns:cx2="http://schemas.microsoft.com/office/drawing/2015/10/21/chartex" xmlns:cx3="http://schemas.microsoft.com/office/drawing/2016/5/9/chartex" xmlns:cx4="http://schemas.microsoft.com/office/drawing/2016/5/10/chartex" xmlns:cx5="http://schemas.microsoft.com/office/drawing/2016/5/11/chartex" xmlns:cx6="http://schemas.microsoft.com/office/drawing/2016/5/12/chartex" xmlns:cx7="http://schemas.microsoft.com/office/drawing/2016/5/13/chartex" xmlns:cx8="http://schemas.microsoft.com/office/drawing/2016/5/14/chartex" xmlns:mc="http://schemas.openxmlformats.org/markup-compatibility/2006" xmlns:aink="http://schemas.microsoft.com/office/drawing/2016/ink" xmlns:am3d="http://schemas.microsoft.com/office/drawing/2017/model3d" xmlns:o="urn:schemas-microsoft-com:office:office" xmlns:oel="http://schemas.microsoft.com/office/2019/extlst" xmlns:r="http://schemas.openxmlformats.org/officeDocument/2006/relationships" xmlns:m="http://schemas.openxmlformats.org/officeDocument/2006/math" xmlns:v="urn:schemas-microsoft-com:vml" xmlns:wp14="http://schemas.microsoft.com/office/word/2010/wordprocessingDrawing" xmlns:wp="http://schemas.openxmlformats.org/drawingml/2006/wordprocessingDrawing" xmlns:w10="urn:schemas-microsoft-com:office:word" xmlns:w="http://schemas.openxmlformats.org/wordprocessingml/2006/main" xmlns:w14="http://schemas.microsoft.com/office/word/2010/wordml" xmlns:w15="http://schemas.microsoft.com/office/word/2012/wordml" xmlns:w16cex="http://schemas.microsoft.com/office/word/2018/wordml/cex" xmlns:w16cid="http://schemas.microsoft.com/office/word/2016/wordml/cid" xmlns:w16="http://schemas.microsoft.com/office/word/2018/wordml" xmlns:w16du="http://schemas.microsoft.com/office/word/2023/wordml/word16du" xmlns:w16sdtdh="http://schemas.microsoft.com/office/word/2020/wordml/sdtdatahash" xmlns:w16sdtfl="http://schemas.microsoft.com/office/word/2024/wordml/sdtformatlock" xmlns:w16se="http://schemas.microsoft.com/office/word/2015/wordml/symex" xmlns:wpg="http://schemas.microsoft.com/office/word/2010/wordprocessingGroup" xmlns:wpi="http://schemas.microsoft.com/office/word/2010/wordprocessingInk" xmlns:wne="http://schemas.microsoft.com/office/word/2006/wordml" xmlns:wps="http://schemas.microsoft.com/office/word/2010/wordprocessingShape" mc:Ignorable="w14 w15 w16se w16cid w16 w16cex w16sdtdh w16sdtfl w16du wp14">
+  <w:abstractNum w:abstractNumId="0" w15:restartNumberingAfterBreak="0">
+    <w:nsid w:val="00237888"/>
+    <w:multiLevelType w:val="hybridMultilevel"/>
+    <w:tmpl w:val="EDE64B14"/>
+    <w:lvl w:ilvl="0" w:tplc="01544D32">
+      <w:start w:val="1"/>
+      <w:numFmt w:val="bullet"/>
+      <w:lvlText w:val="-"/>
+      <w:lvlJc w:val="left"/>
+      <w:pPr>
+        <w:ind w:left="1800" w:hanging="360"/>
+      </w:pPr>
+      <w:rPr>
+        <w:rFonts w:ascii="Aptos" w:eastAsiaTheme="minorHAnsi" w:hAnsi="Aptos" w:cstheme="minorBidi" w:hint="default"/>
+      </w:rPr>
+    </w:lvl>
+    <w:lvl w:ilvl="1" w:tplc="04090003" w:tentative="1">
+      <w:start w:val="1"/>
+      <w:numFmt w:val="bullet"/>
+      <w:lvlText w:val="o"/>
+      <w:lvlJc w:val="left"/>
+      <w:pPr>
+        <w:ind w:left="2520" w:hanging="360"/>
+      </w:pPr>
+      <w:rPr>
+        <w:rFonts w:ascii="Courier New" w:hAnsi="Courier New" w:cs="Courier New" w:hint="default"/>
+      </w:rPr>
+    </w:lvl>
+    <w:lvl w:ilvl="2" w:tplc="04090005" w:tentative="1">
+      <w:start w:val="1"/>
+      <w:numFmt w:val="bullet"/>
+      <w:lvlText w:val=""/>
+      <w:lvlJc w:val="left"/>
+      <w:pPr>
+        <w:ind w:left="3240" w:hanging="360"/>
+      </w:pPr>
+      <w:rPr>
+        <w:rFonts w:ascii="Wingdings" w:hAnsi="Wingdings" w:hint="default"/>
+      </w:rPr>
+    </w:lvl>
+    <w:lvl w:ilvl="3" w:tplc="04090001" w:tentative="1">
+      <w:start w:val="1"/>
+      <w:numFmt w:val="bullet"/>
+      <w:lvlText w:val=""/>
+      <w:lvlJc w:val="left"/>
+      <w:pPr>
+        <w:ind w:left="3960" w:hanging="360"/>
+      </w:pPr>
+      <w:rPr>
+        <w:rFonts w:ascii="Symbol" w:hAnsi="Symbol" w:hint="default"/>
+      </w:rPr>
+    </w:lvl>
+    <w:lvl w:ilvl="4" w:tplc="04090003" w:tentative="1">
+      <w:start w:val="1"/>
+      <w:numFmt w:val="bullet"/>
+      <w:lvlText w:val="o"/>
+      <w:lvlJc w:val="left"/>
+      <w:pPr>
+        <w:ind w:left="4680" w:hanging="360"/>
+      </w:pPr>
+      <w:rPr>
+        <w:rFonts w:ascii="Courier New" w:hAnsi="Courier New" w:cs="Courier New" w:hint="default"/>
+      </w:rPr>
+    </w:lvl>
+    <w:lvl w:ilvl="5" w:tplc="04090005" w:tentative="1">
+      <w:start w:val="1"/>
+      <w:numFmt w:val="bullet"/>
+      <w:lvlText w:val=""/>
+      <w:lvlJc w:val="left"/>
+      <w:pPr>
+        <w:ind w:left="5400" w:hanging="360"/>
+      </w:pPr>
+      <w:rPr>
+        <w:rFonts w:ascii="Wingdings" w:hAnsi="Wingdings" w:hint="default"/>
+      </w:rPr>
+    </w:lvl>
+    <w:lvl w:ilvl="6" w:tplc="04090001" w:tentative="1">
+      <w:start w:val="1"/>
+      <w:numFmt w:val="bullet"/>
+      <w:lvlText w:val=""/>
+      <w:lvlJc w:val="left"/>
+      <w:pPr>
+        <w:ind w:left="6120" w:hanging="360"/>
+      </w:pPr>
+      <w:rPr>
+        <w:rFonts w:ascii="Symbol" w:hAnsi="Symbol" w:hint="default"/>
+      </w:rPr>
+    </w:lvl>
+    <w:lvl w:ilvl="7" w:tplc="04090003" w:tentative="1">
+      <w:start w:val="1"/>
+      <w:numFmt w:val="bullet"/>
+      <w:lvlText w:val="o"/>
+      <w:lvlJc w:val="left"/>
+      <w:pPr>
+        <w:ind w:left="6840" w:hanging="360"/>
+      </w:pPr>
+      <w:rPr>
+        <w:rFonts w:ascii="Courier New" w:hAnsi="Courier New" w:cs="Courier New" w:hint="default"/>
+      </w:rPr>
+    </w:lvl>
+    <w:lvl w:ilvl="8" w:tplc="04090005" w:tentative="1">
+      <w:start w:val="1"/>
+      <w:numFmt w:val="bullet"/>
+      <w:lvlText w:val=""/>
+      <w:lvlJc w:val="left"/>
+      <w:pPr>
+        <w:ind w:left="7560" w:hanging="360"/>
+      </w:pPr>
+      <w:rPr>
+        <w:rFonts w:ascii="Wingdings" w:hAnsi="Wingdings" w:hint="default"/>
+      </w:rPr>
+    </w:lvl>
+  </w:abstractNum>
+  <w:abstractNum w:abstractNumId="1" w15:restartNumberingAfterBreak="0">
+    <w:nsid w:val="1FE121AF"/>
+    <w:multiLevelType w:val="hybridMultilevel"/>
+    <w:tmpl w:val="B0B00662"/>
+    <w:lvl w:ilvl="0" w:tplc="0409000F">
+      <w:start w:val="1"/>
+      <w:numFmt w:val="decimal"/>
+      <w:lvlText w:val="%1."/>
+      <w:lvlJc w:val="left"/>
+      <w:pPr>
+        <w:ind w:left="720" w:hanging="360"/>
+      </w:pPr>
+      <w:rPr>
+        <w:rFonts w:hint="default"/>
+      </w:rPr>
+    </w:lvl>
+    <w:lvl w:ilvl="1" w:tplc="04090019" w:tentative="1">
+      <w:start w:val="1"/>
+      <w:numFmt w:val="lowerLetter"/>
+      <w:lvlText w:val="%2."/>
+      <w:lvlJc w:val="left"/>
+      <w:pPr>
+        <w:ind w:left="1440" w:hanging="360"/>
+      </w:pPr>
+    </w:lvl>
+    <w:lvl w:ilvl="2" w:tplc="0409001B" w:tentative="1">
+      <w:start w:val="1"/>
+      <w:numFmt w:val="lowerRoman"/>
+      <w:lvlText w:val="%3."/>
+      <w:lvlJc w:val="right"/>
+      <w:pPr>
+        <w:ind w:left="2160" w:hanging="180"/>
+      </w:pPr>
+    </w:lvl>
+    <w:lvl w:ilvl="3" w:tplc="0409000F" w:tentative="1">
+      <w:start w:val="1"/>
+      <w:numFmt w:val="decimal"/>
+      <w:lvlText w:val="%4."/>
+      <w:lvlJc w:val="left"/>
+      <w:pPr>
+        <w:ind w:left="2880" w:hanging="360"/>
+      </w:pPr>
+    </w:lvl>
+    <w:lvl w:ilvl="4" w:tplc="04090019" w:tentative="1">
+      <w:start w:val="1"/>
+      <w:numFmt w:val="lowerLetter"/>
+      <w:lvlText w:val="%5."/>
+      <w:lvlJc w:val="left"/>
+      <w:pPr>
+        <w:ind w:left="3600" w:hanging="360"/>
+      </w:pPr>
+    </w:lvl>
+    <w:lvl w:ilvl="5" w:tplc="0409001B" w:tentative="1">
+      <w:start w:val="1"/>
+      <w:numFmt w:val="lowerRoman"/>
+      <w:lvlText w:val="%6."/>
+      <w:lvlJc w:val="right"/>
+      <w:pPr>
+        <w:ind w:left="4320" w:hanging="180"/>
+      </w:pPr>
+    </w:lvl>
+    <w:lvl w:ilvl="6" w:tplc="0409000F" w:tentative="1">
+      <w:start w:val="1"/>
+      <w:numFmt w:val="decimal"/>
+      <w:lvlText w:val="%7."/>
+      <w:lvlJc w:val="left"/>
+      <w:pPr>
+        <w:ind w:left="5040" w:hanging="360"/>
+      </w:pPr>
+    </w:lvl>
+    <w:lvl w:ilvl="7" w:tplc="04090019" w:tentative="1">
+      <w:start w:val="1"/>
+      <w:numFmt w:val="lowerLetter"/>
+      <w:lvlText w:val="%8."/>
+      <w:lvlJc w:val="left"/>
+      <w:pPr>
+        <w:ind w:left="5760" w:hanging="360"/>
+      </w:pPr>
+    </w:lvl>
+    <w:lvl w:ilvl="8" w:tplc="0409001B" w:tentative="1">
+      <w:start w:val="1"/>
+      <w:numFmt w:val="lowerRoman"/>
+      <w:lvlText w:val="%9."/>
+      <w:lvlJc w:val="right"/>
+      <w:pPr>
+        <w:ind w:left="6480" w:hanging="180"/>
+      </w:pPr>
+    </w:lvl>
+  </w:abstractNum>
+  <w:abstractNum w:abstractNumId="2" w15:restartNumberingAfterBreak="0">
+    <w:nsid w:val="2F766CAB"/>
+    <w:multiLevelType w:val="hybridMultilevel"/>
+    <w:tmpl w:val="12FA61FC"/>
+    <w:lvl w:ilvl="0" w:tplc="0409000F">
+      <w:start w:val="1"/>
+      <w:numFmt w:val="decimal"/>
+      <w:lvlText w:val="%1."/>
+      <w:lvlJc w:val="left"/>
+      <w:pPr>
+        <w:ind w:left="1080" w:hanging="360"/>
+      </w:pPr>
+      <w:rPr>
+        <w:rFonts w:hint="default"/>
+      </w:rPr>
+    </w:lvl>
+    <w:lvl w:ilvl="1" w:tplc="04090019" w:tentative="1">
+      <w:start w:val="1"/>
+      <w:numFmt w:val="lowerLetter"/>
+      <w:lvlText w:val="%2."/>
+      <w:lvlJc w:val="left"/>
+      <w:pPr>
+        <w:ind w:left="1800" w:hanging="360"/>
+      </w:pPr>
+    </w:lvl>
+    <w:lvl w:ilvl="2" w:tplc="0409001B" w:tentative="1">
+      <w:start w:val="1"/>
+      <w:numFmt w:val="lowerRoman"/>
+      <w:lvlText w:val="%3."/>
+      <w:lvlJc w:val="right"/>
+      <w:pPr>
+        <w:ind w:left="2520" w:hanging="180"/>
+      </w:pPr>
+    </w:lvl>
+    <w:lvl w:ilvl="3" w:tplc="0409000F" w:tentative="1">
+      <w:start w:val="1"/>
+      <w:numFmt w:val="decimal"/>
+      <w:lvlText w:val="%4."/>
+      <w:lvlJc w:val="left"/>
+      <w:pPr>
+        <w:ind w:left="3240" w:hanging="360"/>
+      </w:pPr>
+    </w:lvl>
+    <w:lvl w:ilvl="4" w:tplc="04090019" w:tentative="1">
+      <w:start w:val="1"/>
+      <w:numFmt w:val="lowerLetter"/>
+      <w:lvlText w:val="%5."/>
+      <w:lvlJc w:val="left"/>
+      <w:pPr>
+        <w:ind w:left="3960" w:hanging="360"/>
+      </w:pPr>
+    </w:lvl>
+    <w:lvl w:ilvl="5" w:tplc="0409001B" w:tentative="1">
+      <w:start w:val="1"/>
+      <w:numFmt w:val="lowerRoman"/>
+      <w:lvlText w:val="%6."/>
+      <w:lvlJc w:val="right"/>
+      <w:pPr>
+        <w:ind w:left="4680" w:hanging="180"/>
+      </w:pPr>
+    </w:lvl>
+    <w:lvl w:ilvl="6" w:tplc="0409000F" w:tentative="1">
+      <w:start w:val="1"/>
+      <w:numFmt w:val="decimal"/>
+      <w:lvlText w:val="%7."/>
+      <w:lvlJc w:val="left"/>
+      <w:pPr>
+        <w:ind w:left="5400" w:hanging="360"/>
+      </w:pPr>
+    </w:lvl>
+    <w:lvl w:ilvl="7" w:tplc="04090019" w:tentative="1">
+      <w:start w:val="1"/>
+      <w:numFmt w:val="lowerLetter"/>
+      <w:lvlText w:val="%8."/>
+      <w:lvlJc w:val="left"/>
+      <w:pPr>
+        <w:ind w:left="6120" w:hanging="360"/>
+      </w:pPr>
+    </w:lvl>
+    <w:lvl w:ilvl="8" w:tplc="0409001B" w:tentative="1">
+      <w:start w:val="1"/>
+      <w:numFmt w:val="lowerRoman"/>
+      <w:lvlText w:val="%9."/>
+      <w:lvlJc w:val="right"/>
+      <w:pPr>
+        <w:ind w:left="6840" w:hanging="180"/>
+      </w:pPr>
+    </w:lvl>
+  </w:abstractNum>
+  <w:abstractNum w:abstractNumId="3" w15:restartNumberingAfterBreak="0">
+    <w:nsid w:val="37BB2DAA"/>
+    <w:multiLevelType w:val="hybridMultilevel"/>
+    <w:tmpl w:val="7BEECC96"/>
+    <w:lvl w:ilvl="0" w:tplc="2C982792">
+      <w:start w:val="1"/>
+      <w:numFmt w:val="bullet"/>
+      <w:lvlText w:val="-"/>
+      <w:lvlJc w:val="left"/>
+      <w:pPr>
+        <w:ind w:left="1800" w:hanging="360"/>
+      </w:pPr>
+      <w:rPr>
+        <w:rFonts w:ascii="Aptos" w:eastAsiaTheme="minorHAnsi" w:hAnsi="Aptos" w:cstheme="minorBidi" w:hint="default"/>
+      </w:rPr>
+    </w:lvl>
+    <w:lvl w:ilvl="1" w:tplc="04090003" w:tentative="1">
+      <w:start w:val="1"/>
+      <w:numFmt w:val="bullet"/>
+      <w:lvlText w:val="o"/>
+      <w:lvlJc w:val="left"/>
+      <w:pPr>
+        <w:ind w:left="2520" w:hanging="360"/>
+      </w:pPr>
+      <w:rPr>
+        <w:rFonts w:ascii="Courier New" w:hAnsi="Courier New" w:cs="Courier New" w:hint="default"/>
+      </w:rPr>
+    </w:lvl>
+    <w:lvl w:ilvl="2" w:tplc="04090005" w:tentative="1">
+      <w:start w:val="1"/>
+      <w:numFmt w:val="bullet"/>
+      <w:lvlText w:val=""/>
+      <w:lvlJc w:val="left"/>
+      <w:pPr>
+        <w:ind w:left="3240" w:hanging="360"/>
+      </w:pPr>
+      <w:rPr>
+        <w:rFonts w:ascii="Wingdings" w:hAnsi="Wingdings" w:hint="default"/>
+      </w:rPr>
+    </w:lvl>
+    <w:lvl w:ilvl="3" w:tplc="04090001" w:tentative="1">
+      <w:start w:val="1"/>
+      <w:numFmt w:val="bullet"/>
+      <w:lvlText w:val=""/>
+      <w:lvlJc w:val="left"/>
+      <w:pPr>
+        <w:ind w:left="3960" w:hanging="360"/>
+      </w:pPr>
+      <w:rPr>
+        <w:rFonts w:ascii="Symbol" w:hAnsi="Symbol" w:hint="default"/>
+      </w:rPr>
+    </w:lvl>
+    <w:lvl w:ilvl="4" w:tplc="04090003" w:tentative="1">
+      <w:start w:val="1"/>
+      <w:numFmt w:val="bullet"/>
+      <w:lvlText w:val="o"/>
+      <w:lvlJc w:val="left"/>
+      <w:pPr>
+        <w:ind w:left="4680" w:hanging="360"/>
+      </w:pPr>
+      <w:rPr>
+        <w:rFonts w:ascii="Courier New" w:hAnsi="Courier New" w:cs="Courier New" w:hint="default"/>
+      </w:rPr>
+    </w:lvl>
+    <w:lvl w:ilvl="5" w:tplc="04090005" w:tentative="1">
+      <w:start w:val="1"/>
+      <w:numFmt w:val="bullet"/>
+      <w:lvlText w:val=""/>
+      <w:lvlJc w:val="left"/>
+      <w:pPr>
+        <w:ind w:left="5400" w:hanging="360"/>
+      </w:pPr>
+      <w:rPr>
+        <w:rFonts w:ascii="Wingdings" w:hAnsi="Wingdings" w:hint="default"/>
+      </w:rPr>
+    </w:lvl>
+    <w:lvl w:ilvl="6" w:tplc="04090001" w:tentative="1">
+      <w:start w:val="1"/>
+      <w:numFmt w:val="bullet"/>
+      <w:lvlText w:val=""/>
+      <w:lvlJc w:val="left"/>
+      <w:pPr>
+        <w:ind w:left="6120" w:hanging="360"/>
+      </w:pPr>
+      <w:rPr>
+        <w:rFonts w:ascii="Symbol" w:hAnsi="Symbol" w:hint="default"/>
+      </w:rPr>
+    </w:lvl>
+    <w:lvl w:ilvl="7" w:tplc="04090003" w:tentative="1">
+      <w:start w:val="1"/>
+      <w:numFmt w:val="bullet"/>
+      <w:lvlText w:val="o"/>
+      <w:lvlJc w:val="left"/>
+      <w:pPr>
+        <w:ind w:left="6840" w:hanging="360"/>
+      </w:pPr>
+      <w:rPr>
+        <w:rFonts w:ascii="Courier New" w:hAnsi="Courier New" w:cs="Courier New" w:hint="default"/>
+      </w:rPr>
+    </w:lvl>
+    <w:lvl w:ilvl="8" w:tplc="04090005" w:tentative="1">
+      <w:start w:val="1"/>
+      <w:numFmt w:val="bullet"/>
+      <w:lvlText w:val=""/>
+      <w:lvlJc w:val="left"/>
+      <w:pPr>
+        <w:ind w:left="7560" w:hanging="360"/>
+      </w:pPr>
+      <w:rPr>
+        <w:rFonts w:ascii="Wingdings" w:hAnsi="Wingdings" w:hint="default"/>
+      </w:rPr>
+    </w:lvl>
+  </w:abstractNum>
+  <w:abstractNum w:abstractNumId="4" w15:restartNumberingAfterBreak="0">
+    <w:nsid w:val="4F217631"/>
+    <w:multiLevelType w:val="hybridMultilevel"/>
+    <w:tmpl w:val="8558264A"/>
+    <w:lvl w:ilvl="0" w:tplc="1B306FAC">
+      <w:start w:val="1"/>
+      <w:numFmt w:val="bullet"/>
+      <w:lvlText w:val="-"/>
+      <w:lvlJc w:val="left"/>
+      <w:pPr>
+        <w:ind w:left="1800" w:hanging="360"/>
+      </w:pPr>
+      <w:rPr>
+        <w:rFonts w:ascii="Aptos" w:eastAsiaTheme="minorHAnsi" w:hAnsi="Aptos" w:cstheme="minorBidi" w:hint="default"/>
+      </w:rPr>
+    </w:lvl>
+    <w:lvl w:ilvl="1" w:tplc="04090003" w:tentative="1">
+      <w:start w:val="1"/>
+      <w:numFmt w:val="bullet"/>
+      <w:lvlText w:val="o"/>
+      <w:lvlJc w:val="left"/>
+      <w:pPr>
+        <w:ind w:left="2520" w:hanging="360"/>
+      </w:pPr>
+      <w:rPr>
+        <w:rFonts w:ascii="Courier New" w:hAnsi="Courier New" w:cs="Courier New" w:hint="default"/>
+      </w:rPr>
+    </w:lvl>
+    <w:lvl w:ilvl="2" w:tplc="04090005" w:tentative="1">
+      <w:start w:val="1"/>
+      <w:numFmt w:val="bullet"/>
+      <w:lvlText w:val=""/>
+      <w:lvlJc w:val="left"/>
+      <w:pPr>
+        <w:ind w:left="3240" w:hanging="360"/>
+      </w:pPr>
+      <w:rPr>
+        <w:rFonts w:ascii="Wingdings" w:hAnsi="Wingdings" w:hint="default"/>
+      </w:rPr>
+    </w:lvl>
+    <w:lvl w:ilvl="3" w:tplc="04090001" w:tentative="1">
+      <w:start w:val="1"/>
+      <w:numFmt w:val="bullet"/>
+      <w:lvlText w:val=""/>
+      <w:lvlJc w:val="left"/>
+      <w:pPr>
+        <w:ind w:left="3960" w:hanging="360"/>
+      </w:pPr>
+      <w:rPr>
+        <w:rFonts w:ascii="Symbol" w:hAnsi="Symbol" w:hint="default"/>
+      </w:rPr>
+    </w:lvl>
+    <w:lvl w:ilvl="4" w:tplc="04090003" w:tentative="1">
+      <w:start w:val="1"/>
+      <w:numFmt w:val="bullet"/>
+      <w:lvlText w:val="o"/>
+      <w:lvlJc w:val="left"/>
+      <w:pPr>
+        <w:ind w:left="4680" w:hanging="360"/>
+      </w:pPr>
+      <w:rPr>
+        <w:rFonts w:ascii="Courier New" w:hAnsi="Courier New" w:cs="Courier New" w:hint="default"/>
+      </w:rPr>
+    </w:lvl>
+    <w:lvl w:ilvl="5" w:tplc="04090005" w:tentative="1">
+      <w:start w:val="1"/>
+      <w:numFmt w:val="bullet"/>
+      <w:lvlText w:val=""/>
+      <w:lvlJc w:val="left"/>
+      <w:pPr>
+        <w:ind w:left="5400" w:hanging="360"/>
+      </w:pPr>
+      <w:rPr>
+        <w:rFonts w:ascii="Wingdings" w:hAnsi="Wingdings" w:hint="default"/>
+      </w:rPr>
+    </w:lvl>
+    <w:lvl w:ilvl="6" w:tplc="04090001" w:tentative="1">
+      <w:start w:val="1"/>
+      <w:numFmt w:val="bullet"/>
+      <w:lvlText w:val=""/>
+      <w:lvlJc w:val="left"/>
+      <w:pPr>
+        <w:ind w:left="6120" w:hanging="360"/>
+      </w:pPr>
+      <w:rPr>
+        <w:rFonts w:ascii="Symbol" w:hAnsi="Symbol" w:hint="default"/>
+      </w:rPr>
+    </w:lvl>
+    <w:lvl w:ilvl="7" w:tplc="04090003" w:tentative="1">
+      <w:start w:val="1"/>
+      <w:numFmt w:val="bullet"/>
+      <w:lvlText w:val="o"/>
+      <w:lvlJc w:val="left"/>
+      <w:pPr>
+        <w:ind w:left="6840" w:hanging="360"/>
+      </w:pPr>
+      <w:rPr>
+        <w:rFonts w:ascii="Courier New" w:hAnsi="Courier New" w:cs="Courier New" w:hint="default"/>
+      </w:rPr>
+    </w:lvl>
+    <w:lvl w:ilvl="8" w:tplc="04090005" w:tentative="1">
+      <w:start w:val="1"/>
+      <w:numFmt w:val="bullet"/>
+      <w:lvlText w:val=""/>
+      <w:lvlJc w:val="left"/>
+      <w:pPr>
+        <w:ind w:left="7560" w:hanging="360"/>
+      </w:pPr>
+      <w:rPr>
+        <w:rFonts w:ascii="Wingdings" w:hAnsi="Wingdings" w:hint="default"/>
+      </w:rPr>
+    </w:lvl>
+  </w:abstractNum>
+  <w:abstractNum w:abstractNumId="5" w15:restartNumberingAfterBreak="0">
+    <w:nsid w:val="5AF06003"/>
+    <w:multiLevelType w:val="hybridMultilevel"/>
+    <w:tmpl w:val="2E48DF58"/>
+    <w:lvl w:ilvl="0" w:tplc="48AC71FC">
+      <w:start w:val="1"/>
+      <w:numFmt w:val="bullet"/>
+      <w:lvlText w:val="-"/>
+      <w:lvlJc w:val="left"/>
+      <w:pPr>
+        <w:ind w:left="1800" w:hanging="360"/>
+      </w:pPr>
+      <w:rPr>
+        <w:rFonts w:ascii="Aptos" w:eastAsiaTheme="minorHAnsi" w:hAnsi="Aptos" w:cstheme="minorBidi" w:hint="default"/>
+      </w:rPr>
+    </w:lvl>
+    <w:lvl w:ilvl="1" w:tplc="04090003" w:tentative="1">
+      <w:start w:val="1"/>
+      <w:numFmt w:val="bullet"/>
+      <w:lvlText w:val="o"/>
+      <w:lvlJc w:val="left"/>
+      <w:pPr>
+        <w:ind w:left="2520" w:hanging="360"/>
+      </w:pPr>
+      <w:rPr>
+        <w:rFonts w:ascii="Courier New" w:hAnsi="Courier New" w:cs="Courier New" w:hint="default"/>
+      </w:rPr>
+    </w:lvl>
+    <w:lvl w:ilvl="2" w:tplc="04090005" w:tentative="1">
+      <w:start w:val="1"/>
+      <w:numFmt w:val="bullet"/>
+      <w:lvlText w:val=""/>
+      <w:lvlJc w:val="left"/>
+      <w:pPr>
+        <w:ind w:left="3240" w:hanging="360"/>
+      </w:pPr>
+      <w:rPr>
+        <w:rFonts w:ascii="Wingdings" w:hAnsi="Wingdings" w:hint="default"/>
+      </w:rPr>
+    </w:lvl>
+    <w:lvl w:ilvl="3" w:tplc="04090001" w:tentative="1">
+      <w:start w:val="1"/>
+      <w:numFmt w:val="bullet"/>
+      <w:lvlText w:val=""/>
+      <w:lvlJc w:val="left"/>
+      <w:pPr>
+        <w:ind w:left="3960" w:hanging="360"/>
+      </w:pPr>
+      <w:rPr>
+        <w:rFonts w:ascii="Symbol" w:hAnsi="Symbol" w:hint="default"/>
+      </w:rPr>
+    </w:lvl>
+    <w:lvl w:ilvl="4" w:tplc="04090003" w:tentative="1">
+      <w:start w:val="1"/>
+      <w:numFmt w:val="bullet"/>
+      <w:lvlText w:val="o"/>
+      <w:lvlJc w:val="left"/>
+      <w:pPr>
+        <w:ind w:left="4680" w:hanging="360"/>
+      </w:pPr>
+      <w:rPr>
+        <w:rFonts w:ascii="Courier New" w:hAnsi="Courier New" w:cs="Courier New" w:hint="default"/>
+      </w:rPr>
+    </w:lvl>
+    <w:lvl w:ilvl="5" w:tplc="04090005" w:tentative="1">
+      <w:start w:val="1"/>
+      <w:numFmt w:val="bullet"/>
+      <w:lvlText w:val=""/>
+      <w:lvlJc w:val="left"/>
+      <w:pPr>
+        <w:ind w:left="5400" w:hanging="360"/>
+      </w:pPr>
+      <w:rPr>
+        <w:rFonts w:ascii="Wingdings" w:hAnsi="Wingdings" w:hint="default"/>
+      </w:rPr>
+    </w:lvl>
+    <w:lvl w:ilvl="6" w:tplc="04090001" w:tentative="1">
+      <w:start w:val="1"/>
+      <w:numFmt w:val="bullet"/>
+      <w:lvlText w:val=""/>
+      <w:lvlJc w:val="left"/>
+      <w:pPr>
+        <w:ind w:left="6120" w:hanging="360"/>
+      </w:pPr>
+      <w:rPr>
+        <w:rFonts w:ascii="Symbol" w:hAnsi="Symbol" w:hint="default"/>
+      </w:rPr>
+    </w:lvl>
+    <w:lvl w:ilvl="7" w:tplc="04090003" w:tentative="1">
+      <w:start w:val="1"/>
+      <w:numFmt w:val="bullet"/>
+      <w:lvlText w:val="o"/>
+      <w:lvlJc w:val="left"/>
+      <w:pPr>
+        <w:ind w:left="6840" w:hanging="360"/>
+      </w:pPr>
+      <w:rPr>
+        <w:rFonts w:ascii="Courier New" w:hAnsi="Courier New" w:cs="Courier New" w:hint="default"/>
+      </w:rPr>
+    </w:lvl>
+    <w:lvl w:ilvl="8" w:tplc="04090005" w:tentative="1">
+      <w:start w:val="1"/>
+      <w:numFmt w:val="bullet"/>
+      <w:lvlText w:val=""/>
+      <w:lvlJc w:val="left"/>
+      <w:pPr>
+        <w:ind w:left="7560" w:hanging="360"/>
+      </w:pPr>
+      <w:rPr>
+        <w:rFonts w:ascii="Wingdings" w:hAnsi="Wingdings" w:hint="default"/>
+      </w:rPr>
+    </w:lvl>
+  </w:abstractNum>
+  <w:abstractNum w:abstractNumId="6" w15:restartNumberingAfterBreak="0">
+    <w:nsid w:val="612102C5"/>
+    <w:multiLevelType w:val="hybridMultilevel"/>
+    <w:tmpl w:val="94002ED4"/>
+    <w:lvl w:ilvl="0" w:tplc="6A74684C">
+      <w:start w:val="1"/>
+      <w:numFmt w:val="bullet"/>
+      <w:lvlText w:val="-"/>
+      <w:lvlJc w:val="left"/>
+      <w:pPr>
+        <w:ind w:left="1800" w:hanging="360"/>
+      </w:pPr>
+      <w:rPr>
+        <w:rFonts w:ascii="Aptos" w:eastAsiaTheme="minorHAnsi" w:hAnsi="Aptos" w:cstheme="minorBidi" w:hint="default"/>
+      </w:rPr>
+    </w:lvl>
+    <w:lvl w:ilvl="1" w:tplc="04090003" w:tentative="1">
+      <w:start w:val="1"/>
+      <w:numFmt w:val="bullet"/>
+      <w:lvlText w:val="o"/>
+      <w:lvlJc w:val="left"/>
+      <w:pPr>
+        <w:ind w:left="2520" w:hanging="360"/>
+      </w:pPr>
+      <w:rPr>
+        <w:rFonts w:ascii="Courier New" w:hAnsi="Courier New" w:cs="Courier New" w:hint="default"/>
+      </w:rPr>
+    </w:lvl>
+    <w:lvl w:ilvl="2" w:tplc="04090005" w:tentative="1">
+      <w:start w:val="1"/>
+      <w:numFmt w:val="bullet"/>
+      <w:lvlText w:val=""/>
+      <w:lvlJc w:val="left"/>
+      <w:pPr>
+        <w:ind w:left="3240" w:hanging="360"/>
+      </w:pPr>
+      <w:rPr>
+        <w:rFonts w:ascii="Wingdings" w:hAnsi="Wingdings" w:hint="default"/>
+      </w:rPr>
+    </w:lvl>
+    <w:lvl w:ilvl="3" w:tplc="04090001" w:tentative="1">
+      <w:start w:val="1"/>
+      <w:numFmt w:val="bullet"/>
+      <w:lvlText w:val=""/>
+      <w:lvlJc w:val="left"/>
+      <w:pPr>
+        <w:ind w:left="3960" w:hanging="360"/>
+      </w:pPr>
+      <w:rPr>
+        <w:rFonts w:ascii="Symbol" w:hAnsi="Symbol" w:hint="default"/>
+      </w:rPr>
+    </w:lvl>
+    <w:lvl w:ilvl="4" w:tplc="04090003" w:tentative="1">
+      <w:start w:val="1"/>
+      <w:numFmt w:val="bullet"/>
+      <w:lvlText w:val="o"/>
+      <w:lvlJc w:val="left"/>
+      <w:pPr>
+        <w:ind w:left="4680" w:hanging="360"/>
+      </w:pPr>
+      <w:rPr>
+        <w:rFonts w:ascii="Courier New" w:hAnsi="Courier New" w:cs="Courier New" w:hint="default"/>
+      </w:rPr>
+    </w:lvl>
+    <w:lvl w:ilvl="5" w:tplc="04090005" w:tentative="1">
+      <w:start w:val="1"/>
+      <w:numFmt w:val="bullet"/>
+      <w:lvlText w:val=""/>
+      <w:lvlJc w:val="left"/>
+      <w:pPr>
+        <w:ind w:left="5400" w:hanging="360"/>
+      </w:pPr>
+      <w:rPr>
+        <w:rFonts w:ascii="Wingdings" w:hAnsi="Wingdings" w:hint="default"/>
+      </w:rPr>
+    </w:lvl>
+    <w:lvl w:ilvl="6" w:tplc="04090001" w:tentative="1">
+      <w:start w:val="1"/>
+      <w:numFmt w:val="bullet"/>
+      <w:lvlText w:val=""/>
+      <w:lvlJc w:val="left"/>
+      <w:pPr>
+        <w:ind w:left="6120" w:hanging="360"/>
+      </w:pPr>
+      <w:rPr>
+        <w:rFonts w:ascii="Symbol" w:hAnsi="Symbol" w:hint="default"/>
+      </w:rPr>
+    </w:lvl>
+    <w:lvl w:ilvl="7" w:tplc="04090003" w:tentative="1">
+      <w:start w:val="1"/>
+      <w:numFmt w:val="bullet"/>
+      <w:lvlText w:val="o"/>
+      <w:lvlJc w:val="left"/>
+      <w:pPr>
+        <w:ind w:left="6840" w:hanging="360"/>
+      </w:pPr>
+      <w:rPr>
+        <w:rFonts w:ascii="Courier New" w:hAnsi="Courier New" w:cs="Courier New" w:hint="default"/>
+      </w:rPr>
+    </w:lvl>
+    <w:lvl w:ilvl="8" w:tplc="04090005" w:tentative="1">
+      <w:start w:val="1"/>
+      <w:numFmt w:val="bullet"/>
+      <w:lvlText w:val=""/>
+      <w:lvlJc w:val="left"/>
+      <w:pPr>
+        <w:ind w:left="7560" w:hanging="360"/>
+      </w:pPr>
+      <w:rPr>
+        <w:rFonts w:ascii="Wingdings" w:hAnsi="Wingdings" w:hint="default"/>
+      </w:rPr>
+    </w:lvl>
+  </w:abstractNum>
+  <w:abstractNum w:abstractNumId="7" w15:restartNumberingAfterBreak="0">
+    <w:nsid w:val="67D51629"/>
+    <w:multiLevelType w:val="hybridMultilevel"/>
+    <w:tmpl w:val="77EC0678"/>
+    <w:lvl w:ilvl="0" w:tplc="BCF23CC4">
+      <w:start w:val="1"/>
+      <w:numFmt w:val="bullet"/>
+      <w:lvlText w:val="-"/>
+      <w:lvlJc w:val="left"/>
+      <w:pPr>
+        <w:ind w:left="1080" w:hanging="360"/>
+      </w:pPr>
+      <w:rPr>
+        <w:rFonts w:ascii="Aptos" w:eastAsiaTheme="minorHAnsi" w:hAnsi="Aptos" w:cstheme="minorBidi" w:hint="default"/>
+      </w:rPr>
+    </w:lvl>
+    <w:lvl w:ilvl="1" w:tplc="04090003" w:tentative="1">
+      <w:start w:val="1"/>
+      <w:numFmt w:val="bullet"/>
+      <w:lvlText w:val="o"/>
+      <w:lvlJc w:val="left"/>
+      <w:pPr>
+        <w:ind w:left="1800" w:hanging="360"/>
+      </w:pPr>
+      <w:rPr>
+        <w:rFonts w:ascii="Courier New" w:hAnsi="Courier New" w:cs="Courier New" w:hint="default"/>
+      </w:rPr>
+    </w:lvl>
+    <w:lvl w:ilvl="2" w:tplc="04090005" w:tentative="1">
+      <w:start w:val="1"/>
+      <w:numFmt w:val="bullet"/>
+      <w:lvlText w:val=""/>
+      <w:lvlJc w:val="left"/>
+      <w:pPr>
+        <w:ind w:left="2520" w:hanging="360"/>
+      </w:pPr>
+      <w:rPr>
+        <w:rFonts w:ascii="Wingdings" w:hAnsi="Wingdings" w:hint="default"/>
+      </w:rPr>
+    </w:lvl>
+    <w:lvl w:ilvl="3" w:tplc="04090001" w:tentative="1">
+      <w:start w:val="1"/>
+      <w:numFmt w:val="bullet"/>
+      <w:lvlText w:val=""/>
+      <w:lvlJc w:val="left"/>
+      <w:pPr>
+        <w:ind w:left="3240" w:hanging="360"/>
+      </w:pPr>
+      <w:rPr>
+        <w:rFonts w:ascii="Symbol" w:hAnsi="Symbol" w:hint="default"/>
+      </w:rPr>
+    </w:lvl>
+    <w:lvl w:ilvl="4" w:tplc="04090003" w:tentative="1">
+      <w:start w:val="1"/>
+      <w:numFmt w:val="bullet"/>
+      <w:lvlText w:val="o"/>
+      <w:lvlJc w:val="left"/>
+      <w:pPr>
+        <w:ind w:left="3960" w:hanging="360"/>
+      </w:pPr>
+      <w:rPr>
+        <w:rFonts w:ascii="Courier New" w:hAnsi="Courier New" w:cs="Courier New" w:hint="default"/>
+      </w:rPr>
+    </w:lvl>
+    <w:lvl w:ilvl="5" w:tplc="04090005" w:tentative="1">
+      <w:start w:val="1"/>
+      <w:numFmt w:val="bullet"/>
+      <w:lvlText w:val=""/>
+      <w:lvlJc w:val="left"/>
+      <w:pPr>
+        <w:ind w:left="4680" w:hanging="360"/>
+      </w:pPr>
+      <w:rPr>
+        <w:rFonts w:ascii="Wingdings" w:hAnsi="Wingdings" w:hint="default"/>
+      </w:rPr>
+    </w:lvl>
+    <w:lvl w:ilvl="6" w:tplc="04090001" w:tentative="1">
+      <w:start w:val="1"/>
+      <w:numFmt w:val="bullet"/>
+      <w:lvlText w:val=""/>
+      <w:lvlJc w:val="left"/>
+      <w:pPr>
+        <w:ind w:left="5400" w:hanging="360"/>
+      </w:pPr>
+      <w:rPr>
+        <w:rFonts w:ascii="Symbol" w:hAnsi="Symbol" w:hint="default"/>
+      </w:rPr>
+    </w:lvl>
+    <w:lvl w:ilvl="7" w:tplc="04090003" w:tentative="1">
+      <w:start w:val="1"/>
+      <w:numFmt w:val="bullet"/>
+      <w:lvlText w:val="o"/>
+      <w:lvlJc w:val="left"/>
+      <w:pPr>
+        <w:ind w:left="6120" w:hanging="360"/>
+      </w:pPr>
+      <w:rPr>
+        <w:rFonts w:ascii="Courier New" w:hAnsi="Courier New" w:cs="Courier New" w:hint="default"/>
+      </w:rPr>
+    </w:lvl>
+    <w:lvl w:ilvl="8" w:tplc="04090005" w:tentative="1">
+      <w:start w:val="1"/>
+      <w:numFmt w:val="bullet"/>
+      <w:lvlText w:val=""/>
+      <w:lvlJc w:val="left"/>
+      <w:pPr>
+        <w:ind w:left="6840" w:hanging="360"/>
+      </w:pPr>
+      <w:rPr>
+        <w:rFonts w:ascii="Wingdings" w:hAnsi="Wingdings" w:hint="default"/>
+      </w:rPr>
+    </w:lvl>
+  </w:abstractNum>
+  <w:abstractNum w:abstractNumId="8" w15:restartNumberingAfterBreak="0">
+    <w:nsid w:val="733C224D"/>
+    <w:multiLevelType w:val="hybridMultilevel"/>
+    <w:tmpl w:val="8E3E5F5E"/>
+    <w:lvl w:ilvl="0" w:tplc="F31E6D96">
+      <w:start w:val="1"/>
+      <w:numFmt w:val="bullet"/>
+      <w:lvlText w:val="-"/>
+      <w:lvlJc w:val="left"/>
+      <w:pPr>
+        <w:ind w:left="1800" w:hanging="360"/>
+      </w:pPr>
+      <w:rPr>
+        <w:rFonts w:ascii="Aptos" w:eastAsiaTheme="minorHAnsi" w:hAnsi="Aptos" w:cstheme="minorBidi" w:hint="default"/>
+      </w:rPr>
+    </w:lvl>
+    <w:lvl w:ilvl="1" w:tplc="04090003" w:tentative="1">
+      <w:start w:val="1"/>
+      <w:numFmt w:val="bullet"/>
+      <w:lvlText w:val="o"/>
+      <w:lvlJc w:val="left"/>
+      <w:pPr>
+        <w:ind w:left="2520" w:hanging="360"/>
+      </w:pPr>
+      <w:rPr>
+        <w:rFonts w:ascii="Courier New" w:hAnsi="Courier New" w:cs="Courier New" w:hint="default"/>
+      </w:rPr>
+    </w:lvl>
+    <w:lvl w:ilvl="2" w:tplc="04090005" w:tentative="1">
+      <w:start w:val="1"/>
+      <w:numFmt w:val="bullet"/>
+      <w:lvlText w:val=""/>
+      <w:lvlJc w:val="left"/>
+      <w:pPr>
+        <w:ind w:left="3240" w:hanging="360"/>
+      </w:pPr>
+      <w:rPr>
+        <w:rFonts w:ascii="Wingdings" w:hAnsi="Wingdings" w:hint="default"/>
+      </w:rPr>
+    </w:lvl>
+    <w:lvl w:ilvl="3" w:tplc="04090001" w:tentative="1">
+      <w:start w:val="1"/>
+      <w:numFmt w:val="bullet"/>
+      <w:lvlText w:val=""/>
+      <w:lvlJc w:val="left"/>
+      <w:pPr>
+        <w:ind w:left="3960" w:hanging="360"/>
+      </w:pPr>
+      <w:rPr>
+        <w:rFonts w:ascii="Symbol" w:hAnsi="Symbol" w:hint="default"/>
+      </w:rPr>
+    </w:lvl>
+    <w:lvl w:ilvl="4" w:tplc="04090003" w:tentative="1">
+      <w:start w:val="1"/>
+      <w:numFmt w:val="bullet"/>
+      <w:lvlText w:val="o"/>
+      <w:lvlJc w:val="left"/>
+      <w:pPr>
+        <w:ind w:left="4680" w:hanging="360"/>
+      </w:pPr>
+      <w:rPr>
+        <w:rFonts w:ascii="Courier New" w:hAnsi="Courier New" w:cs="Courier New" w:hint="default"/>
+      </w:rPr>
+    </w:lvl>
+    <w:lvl w:ilvl="5" w:tplc="04090005" w:tentative="1">
+      <w:start w:val="1"/>
+      <w:numFmt w:val="bullet"/>
+      <w:lvlText w:val=""/>
+      <w:lvlJc w:val="left"/>
+      <w:pPr>
+        <w:ind w:left="5400" w:hanging="360"/>
+      </w:pPr>
+      <w:rPr>
+        <w:rFonts w:ascii="Wingdings" w:hAnsi="Wingdings" w:hint="default"/>
+      </w:rPr>
+    </w:lvl>
+    <w:lvl w:ilvl="6" w:tplc="04090001" w:tentative="1">
+      <w:start w:val="1"/>
+      <w:numFmt w:val="bullet"/>
+      <w:lvlText w:val=""/>
+      <w:lvlJc w:val="left"/>
+      <w:pPr>
+        <w:ind w:left="6120" w:hanging="360"/>
+      </w:pPr>
+      <w:rPr>
+        <w:rFonts w:ascii="Symbol" w:hAnsi="Symbol" w:hint="default"/>
+      </w:rPr>
+    </w:lvl>
+    <w:lvl w:ilvl="7" w:tplc="04090003" w:tentative="1">
+      <w:start w:val="1"/>
+      <w:numFmt w:val="bullet"/>
+      <w:lvlText w:val="o"/>
+      <w:lvlJc w:val="left"/>
+      <w:pPr>
+        <w:ind w:left="6840" w:hanging="360"/>
+      </w:pPr>
+      <w:rPr>
+        <w:rFonts w:ascii="Courier New" w:hAnsi="Courier New" w:cs="Courier New" w:hint="default"/>
+      </w:rPr>
+    </w:lvl>
+    <w:lvl w:ilvl="8" w:tplc="04090005" w:tentative="1">
+      <w:start w:val="1"/>
+      <w:numFmt w:val="bullet"/>
+      <w:lvlText w:val=""/>
+      <w:lvlJc w:val="left"/>
+      <w:pPr>
+        <w:ind w:left="7560" w:hanging="360"/>
+      </w:pPr>
+      <w:rPr>
+        <w:rFonts w:ascii="Wingdings" w:hAnsi="Wingdings" w:hint="default"/>
+      </w:rPr>
+    </w:lvl>
+  </w:abstractNum>
+  <w:abstractNum w:abstractNumId="9" w15:restartNumberingAfterBreak="0">
+    <w:nsid w:val="7529695B"/>
+    <w:multiLevelType w:val="hybridMultilevel"/>
+    <w:tmpl w:val="F0269E74"/>
+    <w:lvl w:ilvl="0" w:tplc="213C649A">
+      <w:start w:val="1"/>
+      <w:numFmt w:val="bullet"/>
+      <w:lvlText w:val="-"/>
+      <w:lvlJc w:val="left"/>
+      <w:pPr>
+        <w:ind w:left="1800" w:hanging="360"/>
+      </w:pPr>
+      <w:rPr>
+        <w:rFonts w:ascii="Aptos" w:eastAsiaTheme="minorHAnsi" w:hAnsi="Aptos" w:cstheme="minorBidi" w:hint="default"/>
+      </w:rPr>
+    </w:lvl>
+    <w:lvl w:ilvl="1" w:tplc="04090003" w:tentative="1">
+      <w:start w:val="1"/>
+      <w:numFmt w:val="bullet"/>
+      <w:lvlText w:val="o"/>
+      <w:lvlJc w:val="left"/>
+      <w:pPr>
+        <w:ind w:left="2520" w:hanging="360"/>
+      </w:pPr>
+      <w:rPr>
+        <w:rFonts w:ascii="Courier New" w:hAnsi="Courier New" w:cs="Courier New" w:hint="default"/>
+      </w:rPr>
+    </w:lvl>
+    <w:lvl w:ilvl="2" w:tplc="04090005" w:tentative="1">
+      <w:start w:val="1"/>
+      <w:numFmt w:val="bullet"/>
+      <w:lvlText w:val=""/>
+      <w:lvlJc w:val="left"/>
+      <w:pPr>
+        <w:ind w:left="3240" w:hanging="360"/>
+      </w:pPr>
+      <w:rPr>
+        <w:rFonts w:ascii="Wingdings" w:hAnsi="Wingdings" w:hint="default"/>
+      </w:rPr>
+    </w:lvl>
+    <w:lvl w:ilvl="3" w:tplc="04090001" w:tentative="1">
+      <w:start w:val="1"/>
+      <w:numFmt w:val="bullet"/>
+      <w:lvlText w:val=""/>
+      <w:lvlJc w:val="left"/>
+      <w:pPr>
+        <w:ind w:left="3960" w:hanging="360"/>
+      </w:pPr>
+      <w:rPr>
+        <w:rFonts w:ascii="Symbol" w:hAnsi="Symbol" w:hint="default"/>
+      </w:rPr>
+    </w:lvl>
+    <w:lvl w:ilvl="4" w:tplc="04090003" w:tentative="1">
+      <w:start w:val="1"/>
+      <w:numFmt w:val="bullet"/>
+      <w:lvlText w:val="o"/>
+      <w:lvlJc w:val="left"/>
+      <w:pPr>
+        <w:ind w:left="4680" w:hanging="360"/>
+      </w:pPr>
+      <w:rPr>
+        <w:rFonts w:ascii="Courier New" w:hAnsi="Courier New" w:cs="Courier New" w:hint="default"/>
+      </w:rPr>
+    </w:lvl>
+    <w:lvl w:ilvl="5" w:tplc="04090005" w:tentative="1">
+      <w:start w:val="1"/>
+      <w:numFmt w:val="bullet"/>
+      <w:lvlText w:val=""/>
+      <w:lvlJc w:val="left"/>
+      <w:pPr>
+        <w:ind w:left="5400" w:hanging="360"/>
+      </w:pPr>
+      <w:rPr>
+        <w:rFonts w:ascii="Wingdings" w:hAnsi="Wingdings" w:hint="default"/>
+      </w:rPr>
+    </w:lvl>
+    <w:lvl w:ilvl="6" w:tplc="04090001" w:tentative="1">
+      <w:start w:val="1"/>
+      <w:numFmt w:val="bullet"/>
+      <w:lvlText w:val=""/>
+      <w:lvlJc w:val="left"/>
+      <w:pPr>
+        <w:ind w:left="6120" w:hanging="360"/>
+      </w:pPr>
+      <w:rPr>
+        <w:rFonts w:ascii="Symbol" w:hAnsi="Symbol" w:hint="default"/>
+      </w:rPr>
+    </w:lvl>
+    <w:lvl w:ilvl="7" w:tplc="04090003" w:tentative="1">
+      <w:start w:val="1"/>
+      <w:numFmt w:val="bullet"/>
+      <w:lvlText w:val="o"/>
+      <w:lvlJc w:val="left"/>
+      <w:pPr>
+        <w:ind w:left="6840" w:hanging="360"/>
+      </w:pPr>
+      <w:rPr>
+        <w:rFonts w:ascii="Courier New" w:hAnsi="Courier New" w:cs="Courier New" w:hint="default"/>
+      </w:rPr>
+    </w:lvl>
+    <w:lvl w:ilvl="8" w:tplc="04090005" w:tentative="1">
+      <w:start w:val="1"/>
+      <w:numFmt w:val="bullet"/>
+      <w:lvlText w:val=""/>
+      <w:lvlJc w:val="left"/>
+      <w:pPr>
+        <w:ind w:left="7560" w:hanging="360"/>
+      </w:pPr>
+      <w:rPr>
+        <w:rFonts w:ascii="Wingdings" w:hAnsi="Wingdings" w:hint="default"/>
+      </w:rPr>
+    </w:lvl>
+  </w:abstractNum>
+  <w:abstractNum w:abstractNumId="10" w15:restartNumberingAfterBreak="0">
+    <w:nsid w:val="7E2C1F3E"/>
+    <w:multiLevelType w:val="hybridMultilevel"/>
+    <w:tmpl w:val="9A5056B4"/>
+    <w:lvl w:ilvl="0" w:tplc="0409000F">
+      <w:start w:val="1"/>
+      <w:numFmt w:val="decimal"/>
+      <w:lvlText w:val="%1."/>
+      <w:lvlJc w:val="left"/>
+      <w:pPr>
+        <w:ind w:left="1080" w:hanging="360"/>
+      </w:pPr>
+      <w:rPr>
+        <w:rFonts w:hint="default"/>
+      </w:rPr>
+    </w:lvl>
+    <w:lvl w:ilvl="1" w:tplc="04090019">
+      <w:start w:val="1"/>
+      <w:numFmt w:val="lowerLetter"/>
+      <w:lvlText w:val="%2."/>
+      <w:lvlJc w:val="left"/>
+      <w:pPr>
+        <w:ind w:left="1800" w:hanging="360"/>
+      </w:pPr>
+    </w:lvl>
+    <w:lvl w:ilvl="2" w:tplc="0409001B" w:tentative="1">
+      <w:start w:val="1"/>
+      <w:numFmt w:val="lowerRoman"/>
+      <w:lvlText w:val="%3."/>
+      <w:lvlJc w:val="right"/>
+      <w:pPr>
+        <w:ind w:left="2520" w:hanging="180"/>
+      </w:pPr>
+    </w:lvl>
+    <w:lvl w:ilvl="3" w:tplc="0409000F" w:tentative="1">
+      <w:start w:val="1"/>
+      <w:numFmt w:val="decimal"/>
+      <w:lvlText w:val="%4."/>
+      <w:lvlJc w:val="left"/>
+      <w:pPr>
+        <w:ind w:left="3240" w:hanging="360"/>
+      </w:pPr>
+    </w:lvl>
+    <w:lvl w:ilvl="4" w:tplc="04090019" w:tentative="1">
+      <w:start w:val="1"/>
+      <w:numFmt w:val="lowerLetter"/>
+      <w:lvlText w:val="%5."/>
+      <w:lvlJc w:val="left"/>
+      <w:pPr>
+        <w:ind w:left="3960" w:hanging="360"/>
+      </w:pPr>
+    </w:lvl>
+    <w:lvl w:ilvl="5" w:tplc="0409001B" w:tentative="1">
+      <w:start w:val="1"/>
+      <w:numFmt w:val="lowerRoman"/>
+      <w:lvlText w:val="%6."/>
+      <w:lvlJc w:val="right"/>
+      <w:pPr>
+        <w:ind w:left="4680" w:hanging="180"/>
+      </w:pPr>
+    </w:lvl>
+    <w:lvl w:ilvl="6" w:tplc="0409000F" w:tentative="1">
+      <w:start w:val="1"/>
+      <w:numFmt w:val="decimal"/>
+      <w:lvlText w:val="%7."/>
+      <w:lvlJc w:val="left"/>
+      <w:pPr>
+        <w:ind w:left="5400" w:hanging="360"/>
+      </w:pPr>
+    </w:lvl>
+    <w:lvl w:ilvl="7" w:tplc="04090019" w:tentative="1">
+      <w:start w:val="1"/>
+      <w:numFmt w:val="lowerLetter"/>
+      <w:lvlText w:val="%8."/>
+      <w:lvlJc w:val="left"/>
+      <w:pPr>
+        <w:ind w:left="6120" w:hanging="360"/>
+      </w:pPr>
+    </w:lvl>
+    <w:lvl w:ilvl="8" w:tplc="0409001B" w:tentative="1">
+      <w:start w:val="1"/>
+      <w:numFmt w:val="lowerRoman"/>
+      <w:lvlText w:val="%9."/>
+      <w:lvlJc w:val="right"/>
+      <w:pPr>
+        <w:ind w:left="6840" w:hanging="180"/>
+      </w:pPr>
+    </w:lvl>
+  </w:abstractNum>
+  <w:num w:numId="1" w16cid:durableId="236280599">
+    <w:abstractNumId w:val="10"/>
+  </w:num>
+  <w:num w:numId="2" w16cid:durableId="1089541586">
+    <w:abstractNumId w:val="1"/>
+  </w:num>
+  <w:num w:numId="3" w16cid:durableId="1826504057">
+    <w:abstractNumId w:val="2"/>
+  </w:num>
+  <w:num w:numId="4" w16cid:durableId="1139030616">
+    <w:abstractNumId w:val="4"/>
+  </w:num>
+  <w:num w:numId="5" w16cid:durableId="717365302">
+    <w:abstractNumId w:val="0"/>
+  </w:num>
+  <w:num w:numId="6" w16cid:durableId="1033115051">
+    <w:abstractNumId w:val="8"/>
+  </w:num>
+  <w:num w:numId="7" w16cid:durableId="1760710626">
+    <w:abstractNumId w:val="7"/>
+  </w:num>
+  <w:num w:numId="8" w16cid:durableId="284969028">
+    <w:abstractNumId w:val="9"/>
+  </w:num>
+  <w:num w:numId="9" w16cid:durableId="546718708">
+    <w:abstractNumId w:val="6"/>
+  </w:num>
+  <w:num w:numId="10" w16cid:durableId="361980030">
+    <w:abstractNumId w:val="3"/>
+  </w:num>
+  <w:num w:numId="11" w16cid:durableId="245917173">
+    <w:abstractNumId w:val="5"/>
+  </w:num>
+</w:numbering>
 </file>
 
 <file path=word/styles.xml><?xml version="1.0" encoding="utf-8"?>
@@ -745,6 +2227,7 @@
   <w:style w:type="character" w:default="1" w:styleId="DefaultParagraphFont">
     <w:name w:val="Default Paragraph Font"/>
     <w:uiPriority w:val="1"/>
+    <w:semiHidden/>
     <w:unhideWhenUsed/>
   </w:style>
   <w:style w:type="table" w:default="1" w:styleId="TableNormal">

</xml_diff>